<commit_message>
tool tach cau final
</commit_message>
<xml_diff>
--- a/input_vi.docx
+++ b/input_vi.docx
@@ -21666,7 +21666,30 @@
         <w:rPr>
           <w:lang w:val="vi-VN"/>
         </w:rPr>
-        <w:t>có thể nhận biết là tên của Chủ thẻ. Mã PIN không được dễ đoán (như là 111. 1234 vv…) hoặc được ghi trên các vật dụng thường xuyên được mang theo hoặc lưu trữ</w:t>
+        <w:t>có thể nhận biết là tên của Chủ thẻ. Mã PIN</w:t>
+      </w:r>
+      <w:r>
+        <w:rPr>
+          <w:lang w:val="vi-VN"/>
+        </w:rPr>
+        <w:t xml:space="preserve"> không được dễ đoán (như là 111</w:t>
+      </w:r>
+      <w:r>
+        <w:t>1</w:t>
+      </w:r>
+      <w:r>
+        <w:rPr>
+          <w:lang w:val="vi-VN"/>
+        </w:rPr>
+        <w:t>,</w:t>
+      </w:r>
+      <w:bookmarkStart w:id="0" w:name="_GoBack"/>
+      <w:bookmarkEnd w:id="0"/>
+      <w:r>
+        <w:rPr>
+          <w:lang w:val="vi-VN"/>
+        </w:rPr>
+        <w:t xml:space="preserve"> 1234 vv…) hoặc được ghi trên các vật dụng thường xuyên được mang theo hoặc lưu trữ</w:t>
       </w:r>
       <w:r>
         <w:rPr>
@@ -41389,8 +41412,6 @@
           <w:lang w:val="vi-VN"/>
         </w:rPr>
       </w:pPr>
-      <w:bookmarkStart w:id="0" w:name="_GoBack"/>
-      <w:bookmarkEnd w:id="0"/>
       <w:r>
         <w:rPr>
           <w:sz w:val="20"/>
@@ -46652,7 +46673,7 @@
 </file>
 
 <file path=customXml/itemProps1.xml><?xml version="1.0" encoding="utf-8"?>
-<ds:datastoreItem xmlns:ds="http://schemas.openxmlformats.org/officeDocument/2006/customXml" ds:itemID="{F31D97F2-8E63-4F37-B28E-4DEFEF6C3519}">
+<ds:datastoreItem xmlns:ds="http://schemas.openxmlformats.org/officeDocument/2006/customXml" ds:itemID="{E6CF708F-6590-4E4B-9DAC-B675499EE347}">
   <ds:schemaRefs>
     <ds:schemaRef ds:uri="http://schemas.openxmlformats.org/officeDocument/2006/bibliography"/>
   </ds:schemaRefs>

</xml_diff>